<commit_message>
Test from second clone
</commit_message>
<xml_diff>
--- a/New Microsoft Word Document.docx
+++ b/New Microsoft Word Document.docx
@@ -9,7 +9,12 @@
     </w:p>
     <w:p>
       <w:r>
-        <w:t>After add before pusb</w:t>
+        <w:t>After add before push</w:t>
+      </w:r>
+    </w:p>
+    <w:p>
+      <w:r>
+        <w:t>From other clone</w:t>
       </w:r>
       <w:bookmarkStart w:id="0" w:name="_GoBack"/>
       <w:bookmarkEnd w:id="0"/>

</xml_diff>